<commit_message>
Added talking points under thesis
</commit_message>
<xml_diff>
--- a/FinalPaper/POLS6320_2020_Spring_Townes_FinalPaper_Presentation_TalkingPoints_v00.docx
+++ b/FinalPaper/POLS6320_2020_Spring_Townes_FinalPaper_Presentation_TalkingPoints_v00.docx
@@ -6,6 +6,8 @@
       <w:pPr>
         <w:spacing w:after="120"/>
       </w:pPr>
+      <w:bookmarkStart w:id="0" w:name="_GoBack"/>
+      <w:bookmarkEnd w:id="0"/>
       <w:r>
         <w:t>To: File</w:t>
       </w:r>
@@ -52,6 +54,23 @@
     </w:p>
     <w:p>
       <w:pPr>
+        <w:pBdr>
+          <w:top w:val="single" w:sz="4" w:space="1" w:color="auto"/>
+        </w:pBdr>
+      </w:pPr>
+      <w:r>
+        <w:t>Thesis</w:t>
+      </w:r>
+    </w:p>
+    <w:p>
+      <w:pPr>
+        <w:pBdr>
+          <w:top w:val="single" w:sz="4" w:space="1" w:color="auto"/>
+        </w:pBdr>
+      </w:pPr>
+    </w:p>
+    <w:p>
+      <w:pPr>
         <w:pStyle w:val="ListParagraph"/>
         <w:numPr>
           <w:ilvl w:val="0"/>
@@ -94,8 +113,6 @@
       <w:r>
         <w:t xml:space="preserve"> continually negotiated and affirmed by the members.</w:t>
       </w:r>
-      <w:bookmarkStart w:id="0" w:name="_GoBack"/>
-      <w:bookmarkEnd w:id="0"/>
     </w:p>
     <w:p>
       <w:pPr>
@@ -205,6 +222,36 @@
         </w:numPr>
       </w:pPr>
       <w:r>
+        <w:t>When conceived as sets of recursive practices, organizations cannot exist without human agency.</w:t>
+      </w:r>
+    </w:p>
+    <w:p>
+      <w:pPr>
+        <w:pStyle w:val="ListParagraph"/>
+        <w:numPr>
+          <w:ilvl w:val="2"/>
+          <w:numId w:val="2"/>
+        </w:numPr>
+      </w:pPr>
+      <w:r>
+        <w:t xml:space="preserve">The machine metaphor of organization is little more than indentured servitude, which does not </w:t>
+      </w:r>
+      <w:r>
+        <w:t>conform to</w:t>
+      </w:r>
+      <w:r>
+        <w:t xml:space="preserve"> the values of American society.</w:t>
+      </w:r>
+    </w:p>
+    <w:p>
+      <w:pPr>
+        <w:pStyle w:val="ListParagraph"/>
+        <w:numPr>
+          <w:ilvl w:val="2"/>
+          <w:numId w:val="2"/>
+        </w:numPr>
+      </w:pPr>
+      <w:r>
         <w:t xml:space="preserve">An organization can be changed </w:t>
       </w:r>
       <w:r>
@@ -221,6 +268,55 @@
       <w:pPr>
         <w:pStyle w:val="ListParagraph"/>
         <w:numPr>
+          <w:ilvl w:val="2"/>
+          <w:numId w:val="2"/>
+        </w:numPr>
+      </w:pPr>
+      <w:r>
+        <w:t>Organization change through guerilla activity is sometimes necessary to ensure the survival of the organization.</w:t>
+      </w:r>
+    </w:p>
+    <w:p>
+      <w:pPr>
+        <w:pStyle w:val="ListParagraph"/>
+        <w:numPr>
+          <w:ilvl w:val="2"/>
+          <w:numId w:val="2"/>
+        </w:numPr>
+      </w:pPr>
+      <w:r>
+        <w:t>Relying solely on fiduciary leaders to effectuate organization change increases the risk of catastrophic failure because f</w:t>
+      </w:r>
+      <w:r>
+        <w:t>iduciary leaders are fallible</w:t>
+      </w:r>
+      <w:r>
+        <w:t xml:space="preserve"> humans</w:t>
+      </w:r>
+      <w:r>
+        <w:t xml:space="preserve"> constrained by bounded rationality</w:t>
+      </w:r>
+      <w:r>
+        <w:t>.</w:t>
+      </w:r>
+    </w:p>
+    <w:p/>
+    <w:p>
+      <w:r>
+        <w:br w:type="page"/>
+      </w:r>
+    </w:p>
+    <w:p>
+      <w:r>
+        <w:lastRenderedPageBreak/>
+        <w:t>Impact on Organization Dysfunction</w:t>
+      </w:r>
+    </w:p>
+    <w:p/>
+    <w:p>
+      <w:pPr>
+        <w:pStyle w:val="ListParagraph"/>
+        <w:numPr>
           <w:ilvl w:val="0"/>
           <w:numId w:val="2"/>
         </w:numPr>
@@ -290,13 +386,96 @@
       </w:r>
     </w:p>
     <w:sectPr>
-      <w:pgSz w:w="12240" w:h="15840"/>
+      <w:headerReference w:type="default" r:id="rId7"/>
+      <w:pgSz w:w="12240" w:h="15840" w:code="1"/>
       <w:pgMar w:top="1440" w:right="1440" w:bottom="1440" w:left="1440" w:header="720" w:footer="720" w:gutter="0"/>
       <w:cols w:space="720"/>
+      <w:titlePg/>
       <w:docGrid w:linePitch="360"/>
     </w:sectPr>
   </w:body>
 </w:document>
+</file>
+
+<file path=word/endnotes.xml><?xml version="1.0" encoding="utf-8"?>
+<w:endnotes xmlns:wpc="http://schemas.microsoft.com/office/word/2010/wordprocessingCanvas" xmlns:cx="http://schemas.microsoft.com/office/drawing/2014/chartex" xmlns:cx1="http://schemas.microsoft.com/office/drawing/2015/9/8/chartex" xmlns:cx2="http://schemas.microsoft.com/office/drawing/2015/10/21/chartex" xmlns:cx3="http://schemas.microsoft.com/office/drawing/2016/5/9/chartex" xmlns:cx4="http://schemas.microsoft.com/office/drawing/2016/5/10/chartex" xmlns:cx5="http://schemas.microsoft.com/office/drawing/2016/5/11/chartex" xmlns:mc="http://schemas.openxmlformats.org/markup-compatibility/2006" xmlns:o="urn:schemas-microsoft-com:office:office" xmlns:r="http://schemas.openxmlformats.org/officeDocument/2006/relationships" xmlns:m="http://schemas.openxmlformats.org/officeDocument/2006/math" xmlns:v="urn:schemas-microsoft-com:vml" xmlns:wp14="http://schemas.microsoft.com/office/word/2010/wordprocessingDrawing" xmlns:wp="http://schemas.openxmlformats.org/drawingml/2006/wordprocessingDrawing" xmlns:w10="urn:schemas-microsoft-com:office:word" xmlns:w="http://schemas.openxmlformats.org/wordprocessingml/2006/main" xmlns:w14="http://schemas.microsoft.com/office/word/2010/wordml" xmlns:w15="http://schemas.microsoft.com/office/word/2012/wordml" xmlns:w16se="http://schemas.microsoft.com/office/word/2015/wordml/symex" xmlns:wpg="http://schemas.microsoft.com/office/word/2010/wordprocessingGroup" xmlns:wpi="http://schemas.microsoft.com/office/word/2010/wordprocessingInk" xmlns:wne="http://schemas.microsoft.com/office/word/2006/wordml" xmlns:wps="http://schemas.microsoft.com/office/word/2010/wordprocessingShape" mc:Ignorable="w14 w15 w16se wp14">
+  <w:endnote w:type="separator" w:id="-1">
+    <w:p>
+      <w:r>
+        <w:separator/>
+      </w:r>
+    </w:p>
+  </w:endnote>
+  <w:endnote w:type="continuationSeparator" w:id="0">
+    <w:p>
+      <w:r>
+        <w:continuationSeparator/>
+      </w:r>
+    </w:p>
+  </w:endnote>
+</w:endnotes>
+</file>
+
+<file path=word/footnotes.xml><?xml version="1.0" encoding="utf-8"?>
+<w:footnotes xmlns:wpc="http://schemas.microsoft.com/office/word/2010/wordprocessingCanvas" xmlns:cx="http://schemas.microsoft.com/office/drawing/2014/chartex" xmlns:cx1="http://schemas.microsoft.com/office/drawing/2015/9/8/chartex" xmlns:cx2="http://schemas.microsoft.com/office/drawing/2015/10/21/chartex" xmlns:cx3="http://schemas.microsoft.com/office/drawing/2016/5/9/chartex" xmlns:cx4="http://schemas.microsoft.com/office/drawing/2016/5/10/chartex" xmlns:cx5="http://schemas.microsoft.com/office/drawing/2016/5/11/chartex" xmlns:mc="http://schemas.openxmlformats.org/markup-compatibility/2006" xmlns:o="urn:schemas-microsoft-com:office:office" xmlns:r="http://schemas.openxmlformats.org/officeDocument/2006/relationships" xmlns:m="http://schemas.openxmlformats.org/officeDocument/2006/math" xmlns:v="urn:schemas-microsoft-com:vml" xmlns:wp14="http://schemas.microsoft.com/office/word/2010/wordprocessingDrawing" xmlns:wp="http://schemas.openxmlformats.org/drawingml/2006/wordprocessingDrawing" xmlns:w10="urn:schemas-microsoft-com:office:word" xmlns:w="http://schemas.openxmlformats.org/wordprocessingml/2006/main" xmlns:w14="http://schemas.microsoft.com/office/word/2010/wordml" xmlns:w15="http://schemas.microsoft.com/office/word/2012/wordml" xmlns:w16se="http://schemas.microsoft.com/office/word/2015/wordml/symex" xmlns:wpg="http://schemas.microsoft.com/office/word/2010/wordprocessingGroup" xmlns:wpi="http://schemas.microsoft.com/office/word/2010/wordprocessingInk" xmlns:wne="http://schemas.microsoft.com/office/word/2006/wordml" xmlns:wps="http://schemas.microsoft.com/office/word/2010/wordprocessingShape" mc:Ignorable="w14 w15 w16se wp14">
+  <w:footnote w:type="separator" w:id="-1">
+    <w:p>
+      <w:r>
+        <w:separator/>
+      </w:r>
+    </w:p>
+  </w:footnote>
+  <w:footnote w:type="continuationSeparator" w:id="0">
+    <w:p>
+      <w:r>
+        <w:continuationSeparator/>
+      </w:r>
+    </w:p>
+  </w:footnote>
+</w:footnotes>
+</file>
+
+<file path=word/header1.xml><?xml version="1.0" encoding="utf-8"?>
+<w:hdr xmlns:wpc="http://schemas.microsoft.com/office/word/2010/wordprocessingCanvas" xmlns:cx="http://schemas.microsoft.com/office/drawing/2014/chartex" xmlns:cx1="http://schemas.microsoft.com/office/drawing/2015/9/8/chartex" xmlns:cx2="http://schemas.microsoft.com/office/drawing/2015/10/21/chartex" xmlns:cx3="http://schemas.microsoft.com/office/drawing/2016/5/9/chartex" xmlns:cx4="http://schemas.microsoft.com/office/drawing/2016/5/10/chartex" xmlns:cx5="http://schemas.microsoft.com/office/drawing/2016/5/11/chartex" xmlns:mc="http://schemas.openxmlformats.org/markup-compatibility/2006" xmlns:o="urn:schemas-microsoft-com:office:office" xmlns:r="http://schemas.openxmlformats.org/officeDocument/2006/relationships" xmlns:m="http://schemas.openxmlformats.org/officeDocument/2006/math" xmlns:v="urn:schemas-microsoft-com:vml" xmlns:wp14="http://schemas.microsoft.com/office/word/2010/wordprocessingDrawing" xmlns:wp="http://schemas.openxmlformats.org/drawingml/2006/wordprocessingDrawing" xmlns:w10="urn:schemas-microsoft-com:office:word" xmlns:w="http://schemas.openxmlformats.org/wordprocessingml/2006/main" xmlns:w14="http://schemas.microsoft.com/office/word/2010/wordml" xmlns:w15="http://schemas.microsoft.com/office/word/2012/wordml" xmlns:w16se="http://schemas.microsoft.com/office/word/2015/wordml/symex" xmlns:wpg="http://schemas.microsoft.com/office/word/2010/wordprocessingGroup" xmlns:wpi="http://schemas.microsoft.com/office/word/2010/wordprocessingInk" xmlns:wne="http://schemas.microsoft.com/office/word/2006/wordml" xmlns:wps="http://schemas.microsoft.com/office/word/2010/wordprocessingShape" mc:Ignorable="w14 w15 w16se wp14">
+  <w:p>
+    <w:pPr>
+      <w:pStyle w:val="Header"/>
+      <w:tabs>
+        <w:tab w:val="left" w:pos="9000"/>
+      </w:tabs>
+    </w:pPr>
+    <w:r>
+      <w:t>Talking Points for Reflective Essay</w:t>
+    </w:r>
+    <w:r>
+      <w:tab/>
+    </w:r>
+    <w:r>
+      <w:tab/>
+    </w:r>
+    <w:r>
+      <w:fldChar w:fldCharType="begin"/>
+    </w:r>
+    <w:r>
+      <w:instrText xml:space="preserve"> PAGE   \* MERGEFORMAT </w:instrText>
+    </w:r>
+    <w:r>
+      <w:fldChar w:fldCharType="separate"/>
+    </w:r>
+    <w:r>
+      <w:rPr>
+        <w:noProof/>
+      </w:rPr>
+      <w:t>2</w:t>
+    </w:r>
+    <w:r>
+      <w:rPr>
+        <w:noProof/>
+      </w:rPr>
+      <w:fldChar w:fldCharType="end"/>
+    </w:r>
+  </w:p>
+</w:hdr>
 </file>
 
 <file path=word/numbering.xml><?xml version="1.0" encoding="utf-8"?>
@@ -1084,6 +1263,48 @@
       <w:contextualSpacing/>
     </w:pPr>
   </w:style>
+  <w:style w:type="paragraph" w:styleId="Header">
+    <w:name w:val="header"/>
+    <w:basedOn w:val="Normal"/>
+    <w:link w:val="HeaderChar"/>
+    <w:uiPriority w:val="99"/>
+    <w:unhideWhenUsed/>
+    <w:rsid w:val="00870B4C"/>
+    <w:pPr>
+      <w:tabs>
+        <w:tab w:val="center" w:pos="4680"/>
+        <w:tab w:val="right" w:pos="9360"/>
+      </w:tabs>
+    </w:pPr>
+  </w:style>
+  <w:style w:type="character" w:customStyle="1" w:styleId="HeaderChar">
+    <w:name w:val="Header Char"/>
+    <w:basedOn w:val="DefaultParagraphFont"/>
+    <w:link w:val="Header"/>
+    <w:uiPriority w:val="99"/>
+    <w:rsid w:val="00870B4C"/>
+  </w:style>
+  <w:style w:type="paragraph" w:styleId="Footer">
+    <w:name w:val="footer"/>
+    <w:basedOn w:val="Normal"/>
+    <w:link w:val="FooterChar"/>
+    <w:uiPriority w:val="99"/>
+    <w:unhideWhenUsed/>
+    <w:rsid w:val="00870B4C"/>
+    <w:pPr>
+      <w:tabs>
+        <w:tab w:val="center" w:pos="4680"/>
+        <w:tab w:val="right" w:pos="9360"/>
+      </w:tabs>
+    </w:pPr>
+  </w:style>
+  <w:style w:type="character" w:customStyle="1" w:styleId="FooterChar">
+    <w:name w:val="Footer Char"/>
+    <w:basedOn w:val="DefaultParagraphFont"/>
+    <w:link w:val="Footer"/>
+    <w:uiPriority w:val="99"/>
+    <w:rsid w:val="00870B4C"/>
+  </w:style>
 </w:styles>
 </file>
 

</xml_diff>

<commit_message>
Minor edits to talking points
</commit_message>
<xml_diff>
--- a/FinalPaper/POLS6320_2020_Spring_Townes_FinalPaper_Presentation_TalkingPoints_v00.docx
+++ b/FinalPaper/POLS6320_2020_Spring_Townes_FinalPaper_Presentation_TalkingPoints_v00.docx
@@ -6,8 +6,6 @@
       <w:pPr>
         <w:spacing w:after="120"/>
       </w:pPr>
-      <w:bookmarkStart w:id="0" w:name="_GoBack"/>
-      <w:bookmarkEnd w:id="0"/>
       <w:r>
         <w:t>To: File</w:t>
       </w:r>
@@ -78,7 +76,13 @@
         </w:numPr>
       </w:pPr>
       <w:r>
-        <w:t>Claim: Every member of an organization has a warrant to influence organizational objectives and effectuate organizational change to achieve those objectives derived from their</w:t>
+        <w:t xml:space="preserve">Claim: Every member of an organization has a warrant to influence organizational objectives and effectuate organizational change to achieve those objectives </w:t>
+      </w:r>
+      <w:r>
+        <w:t xml:space="preserve">that is </w:t>
+      </w:r>
+      <w:r>
+        <w:t>derived from their</w:t>
       </w:r>
       <w:r>
         <w:t xml:space="preserve"> membership in the organization (i.e., principle of distributed authority).</w:t>
@@ -113,6 +117,8 @@
       <w:r>
         <w:t xml:space="preserve"> continually negotiated and affirmed by the members.</w:t>
       </w:r>
+      <w:bookmarkStart w:id="0" w:name="_GoBack"/>
+      <w:bookmarkEnd w:id="0"/>
     </w:p>
     <w:p>
       <w:pPr>
@@ -167,10 +173,13 @@
         </w:numPr>
       </w:pPr>
       <w:r>
-        <w:t xml:space="preserve">The observations of the theorists in the human relations movement, such as </w:t>
-      </w:r>
-      <w:r>
-        <w:t xml:space="preserve">the Hawthorne studies, demonstrate that organization members do not absentmindedly react to stimulus in the organizational environment but respond </w:t>
+        <w:t xml:space="preserve">The observations of the theorists </w:t>
+      </w:r>
+      <w:r>
+        <w:t>in the human relations movement</w:t>
+      </w:r>
+      <w:r>
+        <w:t xml:space="preserve"> demonstrate that organization members do not absentmindedly react to stimulus in the environment but respond </w:t>
       </w:r>
       <w:proofErr w:type="gramStart"/>
       <w:r>
@@ -178,7 +187,19 @@
       </w:r>
       <w:proofErr w:type="gramEnd"/>
       <w:r>
-        <w:t xml:space="preserve"> the meaning they assign to events in the organizational environment (</w:t>
+        <w:t xml:space="preserve"> the meaning they assign to events </w:t>
+      </w:r>
+      <w:r>
+        <w:t>that occur in the</w:t>
+      </w:r>
+      <w:r>
+        <w:t xml:space="preserve"> organizational </w:t>
+      </w:r>
+      <w:r>
+        <w:t>setting</w:t>
+      </w:r>
+      <w:r>
+        <w:t xml:space="preserve"> (</w:t>
       </w:r>
       <w:proofErr w:type="spellStart"/>
       <w:r>
@@ -234,13 +255,19 @@
         </w:numPr>
       </w:pPr>
       <w:r>
-        <w:t xml:space="preserve">The machine metaphor of organization is little more than indentured servitude, which does not </w:t>
-      </w:r>
-      <w:r>
-        <w:t>conform to</w:t>
-      </w:r>
-      <w:r>
-        <w:t xml:space="preserve"> the values of American society.</w:t>
+        <w:t xml:space="preserve">The machine metaphor of organization is little more than indentured servitude, which </w:t>
+      </w:r>
+      <w:r>
+        <w:t>is inconsistent with</w:t>
+      </w:r>
+      <w:r>
+        <w:t xml:space="preserve"> the</w:t>
+      </w:r>
+      <w:r>
+        <w:t xml:space="preserve"> ideals and</w:t>
+      </w:r>
+      <w:r>
+        <w:t xml:space="preserve"> values of American society.</w:t>
       </w:r>
     </w:p>
     <w:p>
@@ -285,19 +312,16 @@
         </w:numPr>
       </w:pPr>
       <w:r>
-        <w:t>Relying solely on fiduciary leaders to effectuate organization change increases the risk of catastrophic failure because f</w:t>
-      </w:r>
-      <w:r>
-        <w:t>iduciary leaders are fallible</w:t>
-      </w:r>
-      <w:r>
-        <w:t xml:space="preserve"> humans</w:t>
-      </w:r>
-      <w:r>
-        <w:t xml:space="preserve"> constrained by bounded rationality</w:t>
-      </w:r>
-      <w:r>
-        <w:t>.</w:t>
+        <w:t xml:space="preserve">Relying solely on fiduciary leaders to effectuate </w:t>
+      </w:r>
+      <w:r>
+        <w:t xml:space="preserve">change </w:t>
+      </w:r>
+      <w:r>
+        <w:t xml:space="preserve">in an </w:t>
+      </w:r>
+      <w:r>
+        <w:t>organization increases the risk of catastrophic failure because fiduciary leaders are fallible humans constrained by bounded rationality.</w:t>
       </w:r>
     </w:p>
     <w:p/>

</xml_diff>